<commit_message>
Did report, made methane constraint
</commit_message>
<xml_diff>
--- a/Reports/2015_10/Team_Michigan_ThirdQtr_2015_Report_MR.docx
+++ b/Reports/2015_10/Team_Michigan_ThirdQtr_2015_Report_MR.docx
@@ -172,19 +172,11 @@
       <w:r>
         <w:t xml:space="preserve">enetically tractable methanogen, </w:t>
       </w:r>
-      <w:proofErr w:type="spellStart"/>
       <w:r>
         <w:rPr>
           <w:i/>
         </w:rPr>
-        <w:t>Methanococcus</w:t>
-      </w:r>
-      <w:proofErr w:type="spellEnd"/>
-      <w:r>
-        <w:rPr>
-          <w:i/>
-        </w:rPr>
-        <w:t xml:space="preserve"> maripaludis</w:t>
+        <w:t>Methanococcus maripaludis</w:t>
       </w:r>
       <w:r>
         <w:t>,</w:t>
@@ -708,28 +700,12 @@
       <w:r>
         <w:t xml:space="preserve">methanol methyltransferase from </w:t>
       </w:r>
-      <w:proofErr w:type="spellStart"/>
       <w:r>
         <w:rPr>
           <w:i/>
         </w:rPr>
-        <w:t>Methanosarcina</w:t>
-      </w:r>
-      <w:proofErr w:type="spellEnd"/>
-      <w:r>
-        <w:rPr>
-          <w:i/>
-        </w:rPr>
-        <w:t xml:space="preserve"> </w:t>
-      </w:r>
-      <w:proofErr w:type="spellStart"/>
-      <w:r>
-        <w:rPr>
-          <w:i/>
-        </w:rPr>
-        <w:t>acetivorans</w:t>
-      </w:r>
-      <w:proofErr w:type="spellEnd"/>
+        <w:t>Methanosarcina acetivorans</w:t>
+      </w:r>
       <w:r>
         <w:t xml:space="preserve"> </w:t>
       </w:r>
@@ -771,16 +747,8 @@
         <w:rPr>
           <w:i/>
         </w:rPr>
-        <w:t xml:space="preserve"> </w:t>
-      </w:r>
-      <w:proofErr w:type="spellStart"/>
-      <w:r>
-        <w:rPr>
-          <w:i/>
-        </w:rPr>
-        <w:t>acetivorans</w:t>
-      </w:r>
-      <w:proofErr w:type="spellEnd"/>
+        <w:t xml:space="preserve"> acetivorans</w:t>
+      </w:r>
       <w:r>
         <w:t xml:space="preserve"> </w:t>
       </w:r>
@@ -873,15 +841,7 @@
         <w:rPr>
           <w:highlight w:val="yellow"/>
         </w:rPr>
-        <w:t>With respect to Aim 2, we have previously reported construction and completion of the initial genome scale flux bala</w:t>
-      </w:r>
-      <w:bookmarkStart w:id="0" w:name="_GoBack"/>
-      <w:bookmarkEnd w:id="0"/>
-      <w:r>
-        <w:rPr>
-          <w:highlight w:val="yellow"/>
-        </w:rPr>
-        <w:t xml:space="preserve">nce model for </w:t>
+        <w:t xml:space="preserve">With respect to Aim 2, we have previously reported construction and completion of the initial genome scale flux balance model for </w:t>
       </w:r>
       <w:r>
         <w:rPr>
@@ -1013,6 +973,43 @@
       </w:r>
       <w:r>
         <w:t xml:space="preserve"> </w:t>
+      </w:r>
+    </w:p>
+    <w:p>
+      <w:r>
+        <w:t xml:space="preserve">With respect to Aim 2, our completed genome scale flux balance model of </w:t>
+      </w:r>
+      <w:r>
+        <w:rPr>
+          <w:i/>
+        </w:rPr>
+        <w:t xml:space="preserve">M. maripaludis </w:t>
+      </w:r>
+      <w:r>
+        <w:t>is complete and predicts gene knockout lethality with over</w:t>
+      </w:r>
+      <w:r>
+        <w:t xml:space="preserve"> the</w:t>
+      </w:r>
+      <w:r>
+        <w:t xml:space="preserve"> 85% accuracy</w:t>
+      </w:r>
+      <w:r>
+        <w:t xml:space="preserve"> threshold</w:t>
+      </w:r>
+      <w:r>
+        <w:t xml:space="preserve">. In the previous quarter, we completed additions of thermodynamic constraints to our model that predict free energy generation for predicted flux distributions. We demonstrated the efficacy of this method by predicting overall free energy for reverse methanogenesis without coupling to a reduction pathway, showing that the required equilibrium quotient for this scenario would be infeasible. This result suggested that achieving conversion of methane to methanol will indeed require an exergonic electron sink to offset the energetic cost of methane oxidation. After testing this first strain design, we intend to use the next quarter to automatically generate more strain designs </w:t>
+      </w:r>
+      <w:r>
+        <w:t xml:space="preserve">and test the thermodynamic and stoichiometric feasibility of these designs using our model to create a ranked list of our top predicted strain designs. </w:t>
+      </w:r>
+    </w:p>
+    <w:p>
+      <w:r>
+        <w:t xml:space="preserve">Additionally, we have spent a significant portion of </w:t>
+      </w:r>
+      <w:r>
+        <w:t xml:space="preserve">this quarter drafting a manuscript of our model. During the next quarter, we expect to submit this manuscript for publication. </w:t>
       </w:r>
     </w:p>
     <w:p/>
@@ -1268,6 +1265,7 @@
     </w:p>
     <w:p>
       <w:r>
+        <w:lastRenderedPageBreak/>
         <w:t xml:space="preserve">Experimental data on the </w:t>
       </w:r>
       <w:proofErr w:type="spellStart"/>
@@ -1374,7 +1372,6 @@
     </w:p>
     <w:p>
       <w:r>
-        <w:lastRenderedPageBreak/>
         <w:t>In the past quarter, we filed a provisional patent application on generation of a new organism that contains the MCR gene, developed our initial T2M plan, and are beginning to develop a pitch deck to use in meetings with potential partners, funders, etc.</w:t>
       </w:r>
     </w:p>
@@ -2046,28 +2043,12 @@
             <w:r>
               <w:t xml:space="preserve"> This has now been accomplished for the methanol methyltransferase of </w:t>
             </w:r>
-            <w:proofErr w:type="spellStart"/>
             <w:r>
               <w:rPr>
                 <w:i/>
               </w:rPr>
-              <w:t>Methanosarcina</w:t>
-            </w:r>
-            <w:proofErr w:type="spellEnd"/>
-            <w:r>
-              <w:rPr>
-                <w:i/>
-              </w:rPr>
-              <w:t xml:space="preserve"> </w:t>
-            </w:r>
-            <w:proofErr w:type="spellStart"/>
-            <w:r>
-              <w:rPr>
-                <w:i/>
-              </w:rPr>
-              <w:t>acetivorans</w:t>
-            </w:r>
-            <w:proofErr w:type="spellEnd"/>
+              <w:t>Methanosarcina acetivorans</w:t>
+            </w:r>
             <w:r>
               <w:t>.</w:t>
             </w:r>
@@ -2329,21 +2310,7 @@
               <w:rPr>
                 <w:b/>
               </w:rPr>
-              <w:t xml:space="preserve">Clone </w:t>
-            </w:r>
-            <w:proofErr w:type="spellStart"/>
-            <w:r>
-              <w:rPr>
-                <w:b/>
-              </w:rPr>
-              <w:t>Methanosarcina</w:t>
-            </w:r>
-            <w:proofErr w:type="spellEnd"/>
-            <w:r>
-              <w:rPr>
-                <w:b/>
-              </w:rPr>
-              <w:t xml:space="preserve"> and </w:t>
+              <w:t xml:space="preserve">Clone Methanosarcina and </w:t>
             </w:r>
             <w:proofErr w:type="spellStart"/>
             <w:r>
@@ -2396,15 +2363,11 @@
               <w:t xml:space="preserve">This </w:t>
             </w:r>
             <w:r>
-              <w:t xml:space="preserve">is 100% complete for the </w:t>
-            </w:r>
-            <w:proofErr w:type="spellStart"/>
-            <w:r>
-              <w:t>Methanosarcina</w:t>
-            </w:r>
-            <w:proofErr w:type="spellEnd"/>
-            <w:r>
-              <w:t xml:space="preserve"> methanol methyltransferase and we will do the same with the </w:t>
+              <w:t xml:space="preserve">is 100% complete for </w:t>
+            </w:r>
+            <w:r>
+              <w:lastRenderedPageBreak/>
+              <w:t xml:space="preserve">the Methanosarcina methanol methyltransferase and we will do the same with the </w:t>
             </w:r>
             <w:proofErr w:type="spellStart"/>
             <w:r>
@@ -2442,6 +2405,7 @@
               <w:rPr>
                 <w:highlight w:val="yellow"/>
               </w:rPr>
+              <w:lastRenderedPageBreak/>
               <w:t>M2.1</w:t>
             </w:r>
           </w:p>
@@ -2561,7 +2525,27 @@
                 <w:bCs/>
                 <w:color w:val="000000"/>
               </w:rPr>
-              <w:t>Deliver first genome-scale metabolic model capable of simulating growth and byproduct section with  &gt;75% accuracy.</w:t>
+              <w:t xml:space="preserve">Deliver first genome-scale metabolic model capable of simulating growth and byproduct section </w:t>
+            </w:r>
+            <w:proofErr w:type="gramStart"/>
+            <w:r>
+              <w:rPr>
+                <w:rFonts w:eastAsia="Times New Roman"/>
+                <w:b/>
+                <w:bCs/>
+                <w:color w:val="000000"/>
+              </w:rPr>
+              <w:t>with  &gt;</w:t>
+            </w:r>
+            <w:proofErr w:type="gramEnd"/>
+            <w:r>
+              <w:rPr>
+                <w:rFonts w:eastAsia="Times New Roman"/>
+                <w:b/>
+                <w:bCs/>
+                <w:color w:val="000000"/>
+              </w:rPr>
+              <w:t>75% accuracy.</w:t>
             </w:r>
             <w:r>
               <w:rPr>
@@ -2673,7 +2657,7 @@
               <w:ind w:firstLine="0"/>
             </w:pPr>
             <w:r>
-              <w:t>8</w:t>
+              <w:t>9</w:t>
             </w:r>
             <w:r>
               <w:t>0%</w:t>
@@ -2707,14 +2691,7 @@
               <w:rPr>
                 <w:b/>
               </w:rPr>
-              <w:t xml:space="preserve">Deliver improved model that enables predictions with &gt;85% </w:t>
-            </w:r>
-            <w:r>
-              <w:rPr>
-                <w:b/>
-              </w:rPr>
-              <w:lastRenderedPageBreak/>
-              <w:t>predictive accuracy for knockout lethality, and &lt;20% error for wildtype growth and byproduct yield predictions</w:t>
+              <w:t>Deliver improved model that enables predictions with &gt;85% predictive accuracy for knockout lethality, and &lt;20% error for wildtype growth and byproduct yield predictions</w:t>
             </w:r>
             <w:r>
               <w:rPr>
@@ -2735,7 +2712,90 @@
                 <w:rFonts w:eastAsia="Times New Roman"/>
                 <w:color w:val="000000"/>
               </w:rPr>
-              <w:t>We have improved our model’s predictive accuracy for knockout lethality and have achieved 90% agreement of our predictions with experimental results. Our comparison with growth and yield measurements has been delayed because of chemostat equipment failure. Once the chemostats have been returned to their fully-operational state, we will resume our growth experiments and gather data that will allow us to test the accuracy of our model’s predictions.</w:t>
+              <w:t>Our</w:t>
+            </w:r>
+            <w:r>
+              <w:rPr>
+                <w:rFonts w:eastAsia="Times New Roman"/>
+                <w:color w:val="000000"/>
+              </w:rPr>
+              <w:t xml:space="preserve"> model’s predictive accuracy for knockout lethality </w:t>
+            </w:r>
+            <w:r>
+              <w:rPr>
+                <w:rFonts w:eastAsia="Times New Roman"/>
+                <w:color w:val="000000"/>
+              </w:rPr>
+              <w:t>is 86.7</w:t>
+            </w:r>
+            <w:proofErr w:type="gramStart"/>
+            <w:r>
+              <w:rPr>
+                <w:rFonts w:eastAsia="Times New Roman"/>
+                <w:color w:val="000000"/>
+              </w:rPr>
+              <w:t>%  and</w:t>
+            </w:r>
+            <w:proofErr w:type="gramEnd"/>
+            <w:r>
+              <w:rPr>
+                <w:rFonts w:eastAsia="Times New Roman"/>
+                <w:color w:val="000000"/>
+              </w:rPr>
+              <w:t xml:space="preserve"> we are in the process of re-measuring growth yields and ATP maintenance values with </w:t>
+            </w:r>
+            <w:proofErr w:type="spellStart"/>
+            <w:r>
+              <w:rPr>
+                <w:rFonts w:eastAsia="Times New Roman"/>
+                <w:color w:val="000000"/>
+              </w:rPr>
+              <w:t>chemostat</w:t>
+            </w:r>
+            <w:proofErr w:type="spellEnd"/>
+            <w:r>
+              <w:rPr>
+                <w:rFonts w:eastAsia="Times New Roman"/>
+                <w:color w:val="000000"/>
+              </w:rPr>
+              <w:t xml:space="preserve"> experiments. This process was </w:t>
+            </w:r>
+            <w:r>
+              <w:rPr>
+                <w:rFonts w:eastAsia="Times New Roman"/>
+                <w:color w:val="000000"/>
+              </w:rPr>
+              <w:t xml:space="preserve">delayed </w:t>
+            </w:r>
+            <w:r>
+              <w:rPr>
+                <w:rFonts w:eastAsia="Times New Roman"/>
+                <w:color w:val="000000"/>
+              </w:rPr>
+              <w:t xml:space="preserve">waiting for new </w:t>
+            </w:r>
+            <w:proofErr w:type="spellStart"/>
+            <w:r>
+              <w:rPr>
+                <w:rFonts w:eastAsia="Times New Roman"/>
+                <w:color w:val="000000"/>
+              </w:rPr>
+              <w:t>chemostat</w:t>
+            </w:r>
+            <w:proofErr w:type="spellEnd"/>
+            <w:r>
+              <w:rPr>
+                <w:rFonts w:eastAsia="Times New Roman"/>
+                <w:color w:val="000000"/>
+              </w:rPr>
+              <w:t xml:space="preserve"> equipment</w:t>
+            </w:r>
+            <w:r>
+              <w:rPr>
+                <w:rFonts w:eastAsia="Times New Roman"/>
+                <w:color w:val="000000"/>
+              </w:rPr>
+              <w:t xml:space="preserve"> and is now moving forward with the vessels fully-operational. We will finish collecting these data within the next few weeks and expect to be well within the 20% error range for yield predictions. </w:t>
             </w:r>
           </w:p>
         </w:tc>
@@ -2765,7 +2825,6 @@
               <w:rPr>
                 <w:highlight w:val="yellow"/>
               </w:rPr>
-              <w:lastRenderedPageBreak/>
               <w:t>M2.4</w:t>
             </w:r>
           </w:p>
@@ -2816,7 +2875,10 @@
               <w:ind w:firstLine="0"/>
             </w:pPr>
             <w:r>
-              <w:t>50%</w:t>
+              <w:t>7</w:t>
+            </w:r>
+            <w:r>
+              <w:t>0%</w:t>
             </w:r>
           </w:p>
         </w:tc>
@@ -2851,7 +2913,30 @@
               <w:t xml:space="preserve">Deliver top 5-10 strain design predictions based on methanol yield to team for implementation. </w:t>
             </w:r>
             <w:r>
-              <w:t>We have successfully proposed a design to achieve reverse methanogenesis to methanol, but we are wary that this proposed design may not be energetically feasible. Rather than propose our designs based purely on stoichiometry, we have created a novel method of representing free energy output of our model and are in the process of applying this method to our strain designs. Though this represents a slight delay in achieving the milestone, we are confident that is a vital detail to add and that it will help us create more meaningful strain designs.  We aim to get the designs out to the full team shortly (before next update).</w:t>
+              <w:t>We have successfully</w:t>
+            </w:r>
+            <w:r>
+              <w:t xml:space="preserve"> added free energy predictions to our model, allowing us to test the thermodynamic feasibility of proposed strain designs. This includes our first strain design, which was deemed to be energetically infeasible. We are finalizing our automated strain design pipeline, through which we are planning to iteratively generate </w:t>
+            </w:r>
+            <w:proofErr w:type="spellStart"/>
+            <w:r>
+              <w:t>stoichiometrically</w:t>
+            </w:r>
+            <w:proofErr w:type="spellEnd"/>
+            <w:r>
+              <w:t xml:space="preserve">-feasible designs and test their energetic feasibility. This process should yield our desired top 5-10 designs </w:t>
+            </w:r>
+            <w:r>
+              <w:t xml:space="preserve">to </w:t>
+            </w:r>
+            <w:r>
+              <w:t xml:space="preserve">reasonably </w:t>
+            </w:r>
+            <w:r>
+              <w:t>achieve rev</w:t>
+            </w:r>
+            <w:r>
+              <w:t>erse methanogenesis to methanol.</w:t>
             </w:r>
           </w:p>
         </w:tc>
@@ -3282,7 +3367,15 @@
                 <w:rFonts w:eastAsia="Times New Roman"/>
                 <w:color w:val="000000"/>
               </w:rPr>
-              <w:t xml:space="preserve">. As soon as this is accomplished, we will be able to proceed with these characterizations. </w:t>
+              <w:t xml:space="preserve">. As soon as this is accomplished, we will be able to proceed with these </w:t>
+            </w:r>
+            <w:r>
+              <w:rPr>
+                <w:rFonts w:eastAsia="Times New Roman"/>
+                <w:color w:val="000000"/>
+              </w:rPr>
+              <w:lastRenderedPageBreak/>
+              <w:t xml:space="preserve">characterizations. </w:t>
             </w:r>
           </w:p>
         </w:tc>
@@ -3309,6 +3402,7 @@
               <w:ind w:firstLine="0"/>
             </w:pPr>
             <w:r>
+              <w:lastRenderedPageBreak/>
               <w:t>M4.2</w:t>
             </w:r>
           </w:p>
@@ -3505,11 +3599,7 @@
               <w:t>20</w:t>
             </w:r>
             <w:r>
-              <w:t xml:space="preserve">% </w:t>
-            </w:r>
-            <w:r>
-              <w:lastRenderedPageBreak/>
-              <w:t>complete</w:t>
+              <w:t>% complete</w:t>
             </w:r>
           </w:p>
         </w:tc>
@@ -3542,16 +3632,7 @@
                 <w:b/>
                 <w:color w:val="000000"/>
               </w:rPr>
-              <w:lastRenderedPageBreak/>
-              <w:t xml:space="preserve">Validate activation energies in MCR pathways using </w:t>
-            </w:r>
-            <w:r>
-              <w:rPr>
-                <w:b/>
-                <w:color w:val="000000"/>
-              </w:rPr>
-              <w:lastRenderedPageBreak/>
-              <w:t xml:space="preserve">experimental data from Ragsdale’s lab. </w:t>
+              <w:t xml:space="preserve">Validate activation energies in MCR pathways using experimental data from Ragsdale’s lab. </w:t>
             </w:r>
             <w:r>
               <w:rPr>
@@ -3602,7 +3683,6 @@
               <w:ind w:firstLine="0"/>
             </w:pPr>
             <w:r>
-              <w:lastRenderedPageBreak/>
               <w:t>M5.7</w:t>
             </w:r>
           </w:p>
@@ -4154,73 +4234,53 @@
         <w:t>M. maripaludis</w:t>
       </w:r>
       <w:r>
-        <w:t xml:space="preserve"> contains no gene for this enzyme).  Initial experiments using RT-PCR indicated that mRNA levels were indeed a problem.  We therefore cloned and introduced a new construct that included intergenic sequences from </w:t>
+        <w:t xml:space="preserve"> contains no gene for this enzyme).  Initial experiments using RT-PCR indicated that </w:t>
+      </w:r>
+      <w:r>
+        <w:lastRenderedPageBreak/>
+        <w:t xml:space="preserve">mRNA levels were indeed a problem.  We therefore cloned and introduced a new construct that included intergenic sequences from </w:t>
+      </w:r>
+      <w:r>
+        <w:rPr>
+          <w:i/>
+        </w:rPr>
+        <w:t xml:space="preserve">Methanococcus </w:t>
       </w:r>
       <w:proofErr w:type="spellStart"/>
       <w:r>
         <w:rPr>
           <w:i/>
         </w:rPr>
-        <w:t>Methanococcus</w:t>
+        <w:t>voltae</w:t>
       </w:r>
       <w:proofErr w:type="spellEnd"/>
       <w:r>
+        <w:t xml:space="preserve"> (closely related to </w:t>
+      </w:r>
+      <w:r>
         <w:rPr>
           <w:i/>
         </w:rPr>
-        <w:t xml:space="preserve"> </w:t>
-      </w:r>
-      <w:proofErr w:type="spellStart"/>
+        <w:t>M. maripaludis</w:t>
+      </w:r>
+      <w:r>
+        <w:t xml:space="preserve">) and the transcriptional terminator from the gene encoding the highly expressed S-layer protein of </w:t>
+      </w:r>
       <w:r>
         <w:rPr>
           <w:i/>
         </w:rPr>
-        <w:t>voltae</w:t>
-      </w:r>
-      <w:proofErr w:type="spellEnd"/>
-      <w:r>
-        <w:t xml:space="preserve"> (closely related to </w:t>
+        <w:t>M. maripaludis</w:t>
+      </w:r>
+      <w:r>
+        <w:t xml:space="preserve">.  RT-PCR (Fig. 1) showed that with the methanol methyltransferase from </w:t>
       </w:r>
       <w:r>
         <w:rPr>
           <w:i/>
         </w:rPr>
-        <w:t>M. maripaludis</w:t>
-      </w:r>
-      <w:r>
-        <w:t xml:space="preserve">) and the transcriptional terminator from the gene encoding the highly expressed S-layer protein of </w:t>
-      </w:r>
-      <w:r>
-        <w:rPr>
-          <w:i/>
-        </w:rPr>
-        <w:t>M. maripaludis</w:t>
-      </w:r>
-      <w:r>
-        <w:t xml:space="preserve">.  RT-PCR (Fig. 1) showed that with the methanol methyltransferase from </w:t>
-      </w:r>
-      <w:proofErr w:type="spellStart"/>
-      <w:r>
-        <w:rPr>
-          <w:i/>
-        </w:rPr>
-        <w:t>Methanosarcina</w:t>
-      </w:r>
-      <w:proofErr w:type="spellEnd"/>
-      <w:r>
-        <w:rPr>
-          <w:i/>
-        </w:rPr>
-        <w:t xml:space="preserve"> </w:t>
-      </w:r>
-      <w:proofErr w:type="spellStart"/>
-      <w:r>
-        <w:rPr>
-          <w:i/>
-        </w:rPr>
-        <w:t>acetivorans</w:t>
-      </w:r>
-      <w:proofErr w:type="spellEnd"/>
+        <w:t>Methanosarcina acetivorans</w:t>
+      </w:r>
       <w:r>
         <w:t xml:space="preserve">, we have been successful, and mRNA levels are similar to those of the native </w:t>
       </w:r>
@@ -4277,7 +4337,6 @@
         <w:rPr>
           <w:noProof/>
         </w:rPr>
-        <w:lastRenderedPageBreak/>
         <w:drawing>
           <wp:inline distT="0" distB="0" distL="0" distR="0" wp14:anchorId="0498882B" wp14:editId="6AAC999C">
             <wp:extent cx="5943444" cy="2883877"/>
@@ -4370,43 +4429,7 @@
           <w:sz w:val="20"/>
           <w:szCs w:val="20"/>
         </w:rPr>
-        <w:t xml:space="preserve">) genes from </w:t>
-      </w:r>
-      <w:proofErr w:type="spellStart"/>
-      <w:r>
-        <w:rPr>
-          <w:rFonts w:ascii="Arial" w:hAnsi="Arial" w:cs="Arial"/>
-          <w:sz w:val="20"/>
-          <w:szCs w:val="20"/>
-        </w:rPr>
-        <w:t>Methanosarcina</w:t>
-      </w:r>
-      <w:proofErr w:type="spellEnd"/>
-      <w:r>
-        <w:rPr>
-          <w:rFonts w:ascii="Arial" w:hAnsi="Arial" w:cs="Arial"/>
-          <w:sz w:val="20"/>
-          <w:szCs w:val="20"/>
-        </w:rPr>
-        <w:t xml:space="preserve"> </w:t>
-      </w:r>
-      <w:proofErr w:type="spellStart"/>
-      <w:r>
-        <w:rPr>
-          <w:rFonts w:ascii="Arial" w:hAnsi="Arial" w:cs="Arial"/>
-          <w:sz w:val="20"/>
-          <w:szCs w:val="20"/>
-        </w:rPr>
-        <w:t>acetivorans</w:t>
-      </w:r>
-      <w:proofErr w:type="spellEnd"/>
-      <w:r>
-        <w:rPr>
-          <w:rFonts w:ascii="Arial" w:hAnsi="Arial" w:cs="Arial"/>
-          <w:sz w:val="20"/>
-          <w:szCs w:val="20"/>
-        </w:rPr>
-        <w:t xml:space="preserve"> expressed in M. maripaludis.  </w:t>
+        <w:t xml:space="preserve">) genes from Methanosarcina acetivorans expressed in M. maripaludis.  </w:t>
       </w:r>
       <w:proofErr w:type="gramStart"/>
       <w:r>
@@ -4555,28 +4578,12 @@
             <w:r>
               <w:t xml:space="preserve">  Fig. 2 shows a recent Western blot demonstrating expression of the </w:t>
             </w:r>
-            <w:proofErr w:type="spellStart"/>
             <w:r>
               <w:rPr>
                 <w:i/>
               </w:rPr>
-              <w:t>Methanosarcina</w:t>
-            </w:r>
-            <w:proofErr w:type="spellEnd"/>
-            <w:r>
-              <w:rPr>
-                <w:i/>
-              </w:rPr>
-              <w:t xml:space="preserve"> </w:t>
-            </w:r>
-            <w:proofErr w:type="spellStart"/>
-            <w:r>
-              <w:rPr>
-                <w:i/>
-              </w:rPr>
-              <w:t>acetivorans</w:t>
-            </w:r>
-            <w:proofErr w:type="spellEnd"/>
+              <w:t>Methanosarcina acetivorans</w:t>
+            </w:r>
             <w:r>
               <w:t xml:space="preserve"> methanol methyltransferase.  This is the protein obtained from the strain that generated the RT-PCR results shown above.  We will test the measures implemented in M1.6 to see if they increase protein levels. </w:t>
             </w:r>
@@ -4622,7 +4629,6 @@
               </w:rPr>
               <w:t xml:space="preserve">  Western blot showing a his-tagged subunit (MtaB1) the </w:t>
             </w:r>
-            <w:proofErr w:type="spellStart"/>
             <w:r>
               <w:rPr>
                 <w:rFonts w:ascii="Arial" w:hAnsi="Arial" w:cs="Arial"/>
@@ -4630,29 +4636,8 @@
                 <w:sz w:val="20"/>
                 <w:szCs w:val="20"/>
               </w:rPr>
-              <w:t>Methanosarcina</w:t>
-            </w:r>
-            <w:proofErr w:type="spellEnd"/>
-            <w:r>
-              <w:rPr>
-                <w:rFonts w:ascii="Arial" w:hAnsi="Arial" w:cs="Arial"/>
-                <w:i/>
-                <w:sz w:val="20"/>
-                <w:szCs w:val="20"/>
-              </w:rPr>
-              <w:t xml:space="preserve"> </w:t>
-            </w:r>
-            <w:proofErr w:type="spellStart"/>
-            <w:r>
-              <w:rPr>
-                <w:rFonts w:ascii="Arial" w:hAnsi="Arial" w:cs="Arial"/>
-                <w:i/>
-                <w:sz w:val="20"/>
-                <w:szCs w:val="20"/>
-              </w:rPr>
-              <w:t>acetivorans</w:t>
-            </w:r>
-            <w:proofErr w:type="spellEnd"/>
+              <w:t>Methanosarcina acetivorans</w:t>
+            </w:r>
             <w:r>
               <w:rPr>
                 <w:rFonts w:ascii="Arial" w:hAnsi="Arial" w:cs="Arial"/>
@@ -4800,6 +4785,7 @@
           <w:b/>
           <w:highlight w:val="yellow"/>
         </w:rPr>
+        <w:lastRenderedPageBreak/>
         <w:t>Milestones 2.</w:t>
       </w:r>
       <w:r>
@@ -4854,7 +4840,13 @@
         </w:rPr>
       </w:pPr>
       <w:r>
-        <w:t xml:space="preserve">In previous reports, we have described in detail the process by which we built our </w:t>
+        <w:t xml:space="preserve">In previous reports, we have described in detail the process by which we built </w:t>
+      </w:r>
+      <w:r>
+        <w:t xml:space="preserve">and improved </w:t>
+      </w:r>
+      <w:r>
+        <w:t xml:space="preserve">our </w:t>
       </w:r>
       <w:r>
         <w:t xml:space="preserve">metabolic model of </w:t>
@@ -4884,13 +4876,87 @@
         <w:t xml:space="preserve">. </w:t>
       </w:r>
       <w:r>
-        <w:t xml:space="preserve">Though improving the model is an ongoing process, we have made minimal changes to the model in 2015 because it </w:t>
-      </w:r>
-      <w:r>
-        <w:t>is already an accurate depiction of central metabolism and thus fulfills its role as a platform for generating strain designs.  At this stage in the project, we have been chiefly concerned with making incremental model improvements and using the model as a metabolic engineering tool. These two aims have been our foci during the last quarter</w:t>
-      </w:r>
-      <w:r>
-        <w:t>.</w:t>
+        <w:t>Improving the model remai</w:t>
+      </w:r>
+      <w:r>
+        <w:t>n</w:t>
+      </w:r>
+      <w:r>
+        <w:t>s an</w:t>
+      </w:r>
+      <w:r>
+        <w:t xml:space="preserve"> ongoing process, </w:t>
+      </w:r>
+      <w:r>
+        <w:t xml:space="preserve">though we </w:t>
+      </w:r>
+      <w:r>
+        <w:t xml:space="preserve">have made minimal changes to the model in </w:t>
+      </w:r>
+      <w:r>
+        <w:t xml:space="preserve">the last quarter </w:t>
+      </w:r>
+      <w:r>
+        <w:t xml:space="preserve">because it </w:t>
+      </w:r>
+      <w:r>
+        <w:t xml:space="preserve">already </w:t>
+      </w:r>
+      <w:r>
+        <w:t>depicts</w:t>
+      </w:r>
+      <w:r>
+        <w:t xml:space="preserve"> of central metabolism </w:t>
+      </w:r>
+      <w:r>
+        <w:t xml:space="preserve">accurately </w:t>
+      </w:r>
+      <w:r>
+        <w:t>and thus fulfills its role as a platform for generating strain designs</w:t>
+      </w:r>
+      <w:r>
+        <w:t xml:space="preserve">. </w:t>
+      </w:r>
+      <w:r>
+        <w:t xml:space="preserve">Our efforts in model improvement have primarily been aimed at better integrating the model with publicly available databases by including cross references to these databases. </w:t>
+      </w:r>
+      <w:r>
+        <w:t xml:space="preserve">We have </w:t>
+      </w:r>
+      <w:r>
+        <w:t xml:space="preserve">also </w:t>
+      </w:r>
+      <w:r>
+        <w:t xml:space="preserve">begun </w:t>
+      </w:r>
+      <w:proofErr w:type="spellStart"/>
+      <w:r>
+        <w:t>chemostat</w:t>
+      </w:r>
+      <w:proofErr w:type="spellEnd"/>
+      <w:r>
+        <w:t xml:space="preserve"> experiments to gather final pieces of growth yield validation data, which will complete the process of verifying our model’s predictive accuracy. </w:t>
+      </w:r>
+      <w:r>
+        <w:t>These</w:t>
+      </w:r>
+      <w:r>
+        <w:t xml:space="preserve"> efforts</w:t>
+      </w:r>
+      <w:r>
+        <w:t xml:space="preserve"> in model integration and quantitative validation</w:t>
+      </w:r>
+      <w:r>
+        <w:t xml:space="preserve"> have been particularly salient as </w:t>
+      </w:r>
+      <w:r>
+        <w:t>we prepare to submit our completed model for publication</w:t>
+      </w:r>
+      <w:r>
+        <w:t xml:space="preserve"> </w:t>
+      </w:r>
+      <w:r>
+        <w:t>next quarter.</w:t>
       </w:r>
     </w:p>
     <w:p>
@@ -4901,35 +4967,108 @@
         </w:rPr>
       </w:pPr>
       <w:r>
-        <w:lastRenderedPageBreak/>
-        <w:t xml:space="preserve">We have made minor revisions to some biosynthesis reactions based on newly available literature and are pleased to report that our model predicts lethal gene knockouts with 90% accuracy compared to experimental results reported in literature. Evaluating our model’s prediction accuracy for growth yields and byproduct secretion has been slightly delayed by chemostat equipment failure, but we should be able to measure these quantities soon after the chemostats are back online. We have successfully predicted methanogenesis from methanol and hydrogen by inserting methanol methyltransferase genes, reflecting the current experimental efforts to achieve this conversion. Subsequently, we have predicted reverse methanogenesis from methane to methanol by </w:t>
-      </w:r>
-      <w:r>
-        <w:t>adding</w:t>
-      </w:r>
-      <w:r>
-        <w:t xml:space="preserve"> an enzymatic reaction to reduce ferredoxin with electrons from hydrogen</w:t>
-      </w:r>
-      <w:r>
-        <w:t xml:space="preserve"> to our model. This prediction suggested the importance of reducing ferredoxin in our strain design, but it also did not represent a thermodynamically feasible solution to our system. Rather than generate all of our strain designs based purely on stoichiometry, as we have done in this particular solution, we have elected to add a novel form of predicting free energy to our model as a novel constraint. By calculating overall free energy based on standard free energies of formation and concentrations of external metabolites, we are confident that we can predict strain designs that fulfill both stoichiometry and thermodynamics</w:t>
-      </w:r>
-      <w:r>
-        <w:t xml:space="preserve">. We are in the final stages of applying this new method to our model and expect to be able to use </w:t>
+        <w:t>Our modeling focus has shifted to generating strain designs to guide our metabolic engineering approach</w:t>
+      </w:r>
+      <w:r>
+        <w:t>, particularly by pairing stoichiometric analysis with thermodynamic constraints</w:t>
+      </w:r>
+      <w:r>
+        <w:t xml:space="preserve">. Using our model, we </w:t>
+      </w:r>
+      <w:r>
+        <w:t>predicted</w:t>
+      </w:r>
+      <w:r>
+        <w:t xml:space="preserve"> that the main stoichiometric challenge</w:t>
+      </w:r>
+      <w:r>
+        <w:t>s</w:t>
+      </w:r>
+      <w:r>
+        <w:t xml:space="preserve"> of reversing methanogenesis</w:t>
+      </w:r>
+      <w:r>
+        <w:t xml:space="preserve"> are removing hydrogen produced by reversal of </w:t>
       </w:r>
       <w:proofErr w:type="spellStart"/>
       <w:r>
+        <w:t>heterosulfide</w:t>
+      </w:r>
+      <w:proofErr w:type="spellEnd"/>
+      <w:r>
+        <w:t xml:space="preserve"> reductase and generating reduced ferredoxin that can be used to pump out sodium ions through either the </w:t>
+      </w:r>
+      <w:proofErr w:type="spellStart"/>
+      <w:r>
+        <w:t>Eha</w:t>
+      </w:r>
+      <w:proofErr w:type="spellEnd"/>
+      <w:r>
+        <w:t xml:space="preserve"> or </w:t>
+      </w:r>
+      <w:proofErr w:type="spellStart"/>
+      <w:r>
+        <w:t>Ehb</w:t>
+      </w:r>
+      <w:proofErr w:type="spellEnd"/>
+      <w:r>
+        <w:t xml:space="preserve"> hydrogenase.</w:t>
+      </w:r>
+      <w:r>
+        <w:t xml:space="preserve"> </w:t>
+      </w:r>
+      <w:r>
+        <w:t xml:space="preserve">The most trivial solution to this challenge would be to add a ferredoxin: hydrogen oxidoreductase that transfers electrons from hydrogen to ferredoxin. Indeed, adding this reaction to our model allowed us to predict methanol formation from methane; however, when adding in our method of free energy prediction, it became clear that this scenario was energetically infeasible. Though this trivial case has thus been ruled out as a feasible strain design, it demonstrated the efficacy of pairing traditional stoichiometric modeling with thermodynamic information. As we move into the final quarter of 2015, our main focus is currently on working with the </w:t>
+      </w:r>
+      <w:proofErr w:type="spellStart"/>
+      <w:r>
         <w:t>SimOptStrain</w:t>
       </w:r>
       <w:proofErr w:type="spellEnd"/>
       <w:r>
-        <w:t xml:space="preserve"> algorithm</w:t>
+        <w:t xml:space="preserve"> algorithm for rapid generation of strain designs. </w:t>
+      </w:r>
+      <w:r>
+        <w:t xml:space="preserve">Our progress on getting this tool operational has been slower than expected, but we believe we are now close to </w:t>
+      </w:r>
+      <w:r>
+        <w:t>achieving this goal</w:t>
+      </w:r>
+      <w:r>
+        <w:t xml:space="preserve"> point and will soon be able to use our model to automatically generate strain designs. </w:t>
+      </w:r>
+      <w:r>
+        <w:t>Once armed with the ability for automatic strain design, we</w:t>
       </w:r>
       <w:r>
         <w:t xml:space="preserve"> </w:t>
       </w:r>
       <w:r>
-        <w:t xml:space="preserve">to generate our top 5-10 strain designs during the following quarter. </w:t>
-      </w:r>
+        <w:t>will begin</w:t>
+      </w:r>
+      <w:r>
+        <w:t xml:space="preserve"> an iterat</w:t>
+      </w:r>
+      <w:r>
+        <w:t>ive process in the next quarter,</w:t>
+      </w:r>
+      <w:r>
+        <w:t xml:space="preserve"> whereby we</w:t>
+      </w:r>
+      <w:r>
+        <w:t xml:space="preserve"> rapidly</w:t>
+      </w:r>
+      <w:r>
+        <w:t xml:space="preserve"> predict strain designs, test those designs for thermodynamic feasibility in our model, then discard infeasible designs and repeat the cycle until we have </w:t>
+      </w:r>
+      <w:r>
+        <w:t xml:space="preserve">a list of our top 5-10 designs. </w:t>
+      </w:r>
+      <w:r>
+        <w:t xml:space="preserve"> </w:t>
+      </w:r>
+      <w:bookmarkStart w:id="0" w:name="_GoBack"/>
+      <w:bookmarkEnd w:id="0"/>
       <w:r>
         <w:t xml:space="preserve"> </w:t>
       </w:r>
@@ -5116,7 +5255,7 @@
               </wp:anchor>
             </w:drawing>
           </mc:Choice>
-          <mc:Fallback xmlns:mv="urn:schemas-microsoft-com:mac:vml" xmlns:mo="http://schemas.microsoft.com/office/mac/office/2008/main">
+          <mc:Fallback xmlns:mo="http://schemas.microsoft.com/office/mac/office/2008/main" xmlns:mv="urn:schemas-microsoft-com:mac:vml">
             <w:pict>
               <v:shapetype id="_x0000_t202" coordsize="21600,21600" o:spt="202" path="m0,0l0,21600,21600,21600,21600,0xe">
                 <v:stroke joinstyle="miter"/>
@@ -5534,6 +5673,7 @@
             </w:pPr>
             <w:proofErr w:type="gramStart"/>
             <w:r>
+              <w:lastRenderedPageBreak/>
               <w:t>w</w:t>
             </w:r>
             <w:r>
@@ -5824,11 +5964,7 @@
         <w:t xml:space="preserve"> </w:t>
       </w:r>
       <w:r>
-        <w:t xml:space="preserve">and </w:t>
-      </w:r>
-      <w:r>
-        <w:lastRenderedPageBreak/>
-        <w:t xml:space="preserve">the value of </w:t>
+        <w:t xml:space="preserve">and the value of </w:t>
       </w:r>
       <w:r>
         <w:t>k</w:t>
@@ -6063,16 +6199,8 @@
         <w:rPr>
           <w:bCs/>
         </w:rPr>
-        <w:t xml:space="preserve"> = + 30 kJ/</w:t>
-      </w:r>
-      <w:proofErr w:type="spellStart"/>
-      <w:r>
-        <w:rPr>
-          <w:bCs/>
-        </w:rPr>
-        <w:t>mol</w:t>
-      </w:r>
-      <w:proofErr w:type="spellEnd"/>
+        <w:t xml:space="preserve"> = + 30 kJ/mol</w:t>
+      </w:r>
     </w:p>
     <w:p>
       <w:pPr>
@@ -6151,16 +6279,8 @@
         <w:rPr>
           <w:bCs/>
         </w:rPr>
-        <w:t xml:space="preserve"> = - 35 kJ/</w:t>
-      </w:r>
-      <w:proofErr w:type="spellStart"/>
-      <w:r>
-        <w:rPr>
-          <w:bCs/>
-        </w:rPr>
-        <w:t>mol</w:t>
-      </w:r>
-      <w:proofErr w:type="spellEnd"/>
+        <w:t xml:space="preserve"> = - 35 kJ/mol</w:t>
+      </w:r>
     </w:p>
     <w:p>
       <w:pPr>
@@ -6240,16 +6360,8 @@
         <w:rPr>
           <w:bCs/>
         </w:rPr>
-        <w:t xml:space="preserve"> = - 5 kJ/</w:t>
-      </w:r>
-      <w:proofErr w:type="spellStart"/>
-      <w:r>
-        <w:rPr>
-          <w:bCs/>
-        </w:rPr>
-        <w:t>mol</w:t>
-      </w:r>
-      <w:proofErr w:type="spellEnd"/>
+        <w:t xml:space="preserve"> = - 5 kJ/mol</w:t>
+      </w:r>
     </w:p>
     <w:p>
       <w:pPr>
@@ -6483,7 +6595,6 @@
       <w:r>
         <w:t xml:space="preserve">The enzyme has also been found in </w:t>
       </w:r>
-      <w:proofErr w:type="spellStart"/>
       <w:r>
         <w:rPr>
           <w:i/>
@@ -6491,7 +6602,6 @@
         </w:rPr>
         <w:t>Methanococcus</w:t>
       </w:r>
-      <w:proofErr w:type="spellEnd"/>
       <w:r>
         <w:t xml:space="preserve">, </w:t>
       </w:r>
@@ -6507,21 +6617,12 @@
       <w:r>
         <w:t xml:space="preserve">, </w:t>
       </w:r>
-      <w:proofErr w:type="spellStart"/>
       <w:r>
         <w:rPr>
           <w:i/>
           <w:iCs/>
         </w:rPr>
-        <w:t>Methanosarcina</w:t>
-      </w:r>
-      <w:proofErr w:type="spellEnd"/>
-      <w:r>
-        <w:rPr>
-          <w:i/>
-          <w:iCs/>
-        </w:rPr>
-        <w:t xml:space="preserve"> </w:t>
+        <w:t xml:space="preserve">Methanosarcina </w:t>
       </w:r>
       <w:r>
         <w:t xml:space="preserve">and </w:t>
@@ -6744,6 +6845,7 @@
               <w:rPr>
                 <w:b/>
               </w:rPr>
+              <w:lastRenderedPageBreak/>
               <w:t>Milestone 4.</w:t>
             </w:r>
             <w:r>
@@ -7208,7 +7310,6 @@
         </w:rPr>
       </w:pPr>
       <w:r>
-        <w:lastRenderedPageBreak/>
         <w:t xml:space="preserve">We hypothesize that this concerted CoM+Tyr337 motion (with period of 0.20 microseconds) might be a previously unrecognized and extremely important key for the formation/cleavage of the C-H bond of methane. We are currently exploring this hypothesis. </w:t>
       </w:r>
       <w:r>
@@ -7628,7 +7729,21 @@
           <w:b/>
           <w:highlight w:val="yellow"/>
         </w:rPr>
-        <w:t>Milestones 2.1 and 2.2.</w:t>
+        <w:t>Milestone</w:t>
+      </w:r>
+      <w:r>
+        <w:rPr>
+          <w:b/>
+          <w:highlight w:val="yellow"/>
+        </w:rPr>
+        <w:t>s 2.4</w:t>
+      </w:r>
+      <w:r>
+        <w:rPr>
+          <w:b/>
+          <w:highlight w:val="yellow"/>
+        </w:rPr>
+        <w:t>.</w:t>
       </w:r>
       <w:proofErr w:type="gramEnd"/>
       <w:r>
@@ -7643,7 +7758,43 @@
         <w:ind w:firstLine="0"/>
       </w:pPr>
       <w:r>
-        <w:t>With our model completed our remaining challenges lie in obtaining model validation data; namely, there is currently no established metabolomics method for methanogen-specific intermediates. The Price and Leigh laboratories are working together with metabolomics experts aiming to devise a new method that will overcome this obstacle.</w:t>
+        <w:t xml:space="preserve">With our model </w:t>
+      </w:r>
+      <w:r>
+        <w:t xml:space="preserve">essentially </w:t>
+      </w:r>
+      <w:r>
+        <w:t>completed</w:t>
+      </w:r>
+      <w:r>
+        <w:t>,</w:t>
+      </w:r>
+      <w:r>
+        <w:t xml:space="preserve"> our </w:t>
+      </w:r>
+      <w:r>
+        <w:t>chief remaining challenges</w:t>
+      </w:r>
+      <w:r>
+        <w:t xml:space="preserve"> lie</w:t>
+      </w:r>
+      <w:r>
+        <w:t xml:space="preserve">s in generating reasonable strain designs. We have had some solver difficulties implementing the </w:t>
+      </w:r>
+      <w:proofErr w:type="spellStart"/>
+      <w:r>
+        <w:t>SimOptStrain</w:t>
+      </w:r>
+      <w:proofErr w:type="spellEnd"/>
+      <w:r>
+        <w:t xml:space="preserve"> strain design method but </w:t>
+      </w:r>
+      <w:r>
+        <w:lastRenderedPageBreak/>
+        <w:t xml:space="preserve">are currently working through these and expect to have a working algorithm soon. </w:t>
+      </w:r>
+      <w:r>
+        <w:t>Once this is complete, we expect to be able to quickly generate new strain designs and test their energetic feasibility.</w:t>
       </w:r>
     </w:p>
     <w:p>
@@ -7799,11 +7950,7 @@
         <w:t>s</w:t>
       </w:r>
       <w:r>
-        <w:t xml:space="preserve">, there is also a risk of being “scooped” by competing scientists, however the </w:t>
-      </w:r>
-      <w:r>
-        <w:lastRenderedPageBreak/>
-        <w:t>computational resources and the approach we are using is more sophisticated than others previously applied to this system.</w:t>
+        <w:t>, there is also a risk of being “scooped” by competing scientists, however the computational resources and the approach we are using is more sophisticated than others previously applied to this system.</w:t>
       </w:r>
       <w:r>
         <w:t xml:space="preserve">  </w:t>

</xml_diff>